<commit_message>
website link changed in my resume document
</commit_message>
<xml_diff>
--- a/dist/assets/resume.docx
+++ b/dist/assets/resume.docx
@@ -83,20 +83,23 @@
                 <w:u w:val="single"/>
               </w:rPr>
             </w:pPr>
-            <w:r>
-              <w:rPr>
-                <w:rFonts w:asciiTheme="majorHAnsi" w:hAnsiTheme="majorHAnsi" w:cstheme="majorHAnsi"/>
-                <w:u w:val="single"/>
-              </w:rPr>
-              <w:t>Website</w:t>
-            </w:r>
+            <w:hyperlink r:id="rId8" w:history="1">
+              <w:r>
+                <w:rPr>
+                  <w:rStyle w:val="Hyperlink"/>
+                  <w:rFonts w:asciiTheme="majorHAnsi" w:hAnsiTheme="majorHAnsi" w:cstheme="majorHAnsi"/>
+                  <w:color w:val="000000" w:themeColor="text1"/>
+                </w:rPr>
+                <w:t>Website</w:t>
+              </w:r>
+            </w:hyperlink>
             <w:r>
               <w:rPr>
                 <w:rFonts w:asciiTheme="majorHAnsi" w:hAnsiTheme="majorHAnsi" w:cstheme="majorHAnsi"/>
               </w:rPr>
               <w:br/>
             </w:r>
-            <w:hyperlink r:id="rId8">
+            <w:hyperlink r:id="rId9">
               <w:r>
                 <w:rPr>
                   <w:rFonts w:asciiTheme="majorHAnsi" w:hAnsiTheme="majorHAnsi" w:cstheme="majorHAnsi"/>
@@ -118,7 +121,7 @@
                 <w:u w:val="single"/>
               </w:rPr>
             </w:pPr>
-            <w:hyperlink r:id="rId9">
+            <w:hyperlink r:id="rId10">
               <w:r>
                 <w:rPr>
                   <w:rFonts w:asciiTheme="majorHAnsi" w:hAnsiTheme="majorHAnsi" w:cstheme="majorHAnsi"/>
@@ -459,7 +462,7 @@
         </w:rPr>
         <w:t xml:space="preserve"> (</w:t>
       </w:r>
-      <w:hyperlink r:id="rId10" w:history="1">
+      <w:hyperlink r:id="rId11" w:history="1">
         <w:r>
           <w:rPr>
             <w:rStyle w:val="Hyperlink"/>
@@ -536,7 +539,7 @@
         </w:rPr>
         <w:t xml:space="preserve">on </w:t>
       </w:r>
-      <w:hyperlink r:id="rId11" w:history="1">
+      <w:hyperlink r:id="rId12" w:history="1">
         <w:r>
           <w:rPr>
             <w:rStyle w:val="Hyperlink"/>
@@ -782,265 +785,6 @@
         </w:rPr>
         <w:t xml:space="preserve"> (</w:t>
       </w:r>
-      <w:hyperlink r:id="rId12" w:history="1">
-        <w:r>
-          <w:rPr>
-            <w:rStyle w:val="Hyperlink"/>
-            <w:rFonts w:asciiTheme="majorHAnsi" w:hAnsiTheme="majorHAnsi" w:cstheme="majorHAnsi"/>
-            <w:b/>
-          </w:rPr>
-          <w:t>Live Demo</w:t>
-        </w:r>
-      </w:hyperlink>
-      <w:r>
-        <w:rPr>
-          <w:rFonts w:asciiTheme="majorHAnsi" w:hAnsiTheme="majorHAnsi" w:cstheme="majorHAnsi"/>
-          <w:b/>
-        </w:rPr>
-        <w:t>)</w:t>
-      </w:r>
-    </w:p>
-    <w:p>
-      <w:pPr>
-        <w:numPr>
-          <w:ilvl w:val="0"/>
-          <w:numId w:val="1"/>
-        </w:numPr>
-        <w:tabs>
-          <w:tab w:val="left" w:pos="720"/>
-          <w:tab w:val="left" w:pos="1440"/>
-          <w:tab w:val="left" w:pos="2160"/>
-        </w:tabs>
-        <w:rPr>
-          <w:rFonts w:asciiTheme="majorHAnsi" w:hAnsiTheme="majorHAnsi" w:cstheme="majorHAnsi"/>
-          <w:sz w:val="22"/>
-          <w:szCs w:val="22"/>
-        </w:rPr>
-      </w:pPr>
-      <w:r>
-        <w:rPr>
-          <w:rFonts w:asciiTheme="majorHAnsi" w:hAnsiTheme="majorHAnsi" w:cstheme="majorHAnsi"/>
-          <w:sz w:val="22"/>
-          <w:szCs w:val="22"/>
-        </w:rPr>
-        <w:t>A</w:t>
-      </w:r>
-      <w:r>
-        <w:rPr>
-          <w:rFonts w:asciiTheme="majorHAnsi" w:hAnsiTheme="majorHAnsi" w:cstheme="majorHAnsi"/>
-          <w:sz w:val="22"/>
-          <w:szCs w:val="22"/>
-        </w:rPr>
-        <w:t xml:space="preserve"> movie application </w:t>
-      </w:r>
-      <w:r>
-        <w:rPr>
-          <w:rFonts w:asciiTheme="majorHAnsi" w:hAnsiTheme="majorHAnsi" w:cstheme="majorHAnsi"/>
-          <w:sz w:val="22"/>
-          <w:szCs w:val="22"/>
-        </w:rPr>
-        <w:t>that displays popular movies, let the user search</w:t>
-      </w:r>
-      <w:r>
-        <w:rPr>
-          <w:rFonts w:asciiTheme="majorHAnsi" w:hAnsiTheme="majorHAnsi" w:cstheme="majorHAnsi"/>
-          <w:sz w:val="22"/>
-          <w:szCs w:val="22"/>
-        </w:rPr>
-        <w:t xml:space="preserve"> for</w:t>
-      </w:r>
-      <w:r>
-        <w:rPr>
-          <w:rFonts w:asciiTheme="majorHAnsi" w:hAnsiTheme="majorHAnsi" w:cstheme="majorHAnsi"/>
-          <w:sz w:val="22"/>
-          <w:szCs w:val="22"/>
-        </w:rPr>
-        <w:t xml:space="preserve"> their favorite movie</w:t>
-      </w:r>
-      <w:r>
-        <w:rPr>
-          <w:rFonts w:asciiTheme="majorHAnsi" w:hAnsiTheme="majorHAnsi" w:cstheme="majorHAnsi"/>
-          <w:sz w:val="22"/>
-          <w:szCs w:val="22"/>
-        </w:rPr>
-        <w:t>, but also choose between two color mode</w:t>
-      </w:r>
-      <w:r>
-        <w:rPr>
-          <w:rFonts w:asciiTheme="majorHAnsi" w:hAnsiTheme="majorHAnsi" w:cstheme="majorHAnsi"/>
-          <w:sz w:val="22"/>
-          <w:szCs w:val="22"/>
-        </w:rPr>
-        <w:t>.</w:t>
-      </w:r>
-    </w:p>
-    <w:p>
-      <w:pPr>
-        <w:numPr>
-          <w:ilvl w:val="0"/>
-          <w:numId w:val="1"/>
-        </w:numPr>
-        <w:tabs>
-          <w:tab w:val="left" w:pos="720"/>
-          <w:tab w:val="left" w:pos="1440"/>
-          <w:tab w:val="left" w:pos="2160"/>
-        </w:tabs>
-        <w:rPr>
-          <w:rFonts w:asciiTheme="majorHAnsi" w:hAnsiTheme="majorHAnsi" w:cstheme="majorHAnsi"/>
-          <w:sz w:val="22"/>
-          <w:szCs w:val="22"/>
-        </w:rPr>
-      </w:pPr>
-      <w:r>
-        <w:rPr>
-          <w:rFonts w:asciiTheme="majorHAnsi" w:hAnsiTheme="majorHAnsi" w:cstheme="majorHAnsi"/>
-          <w:sz w:val="22"/>
-          <w:szCs w:val="22"/>
-        </w:rPr>
-        <w:t xml:space="preserve">This application was built using HTML, CSS, and vanilla JavaScript (no libraries). It </w:t>
-      </w:r>
-      <w:r>
-        <w:rPr>
-          <w:rFonts w:asciiTheme="majorHAnsi" w:hAnsiTheme="majorHAnsi" w:cstheme="majorHAnsi"/>
-          <w:sz w:val="22"/>
-          <w:szCs w:val="22"/>
-        </w:rPr>
-        <w:t xml:space="preserve">utilizes the fetch API to get the movies data </w:t>
-      </w:r>
-      <w:r>
-        <w:rPr>
-          <w:rFonts w:asciiTheme="majorHAnsi" w:hAnsiTheme="majorHAnsi" w:cstheme="majorHAnsi"/>
-          <w:sz w:val="22"/>
-          <w:szCs w:val="22"/>
-        </w:rPr>
-        <w:t>through</w:t>
-      </w:r>
-      <w:r>
-        <w:rPr>
-          <w:rFonts w:asciiTheme="majorHAnsi" w:hAnsiTheme="majorHAnsi" w:cstheme="majorHAnsi"/>
-          <w:sz w:val="22"/>
-          <w:szCs w:val="22"/>
-        </w:rPr>
-        <w:t xml:space="preserve"> t</w:t>
-      </w:r>
-      <w:r>
-        <w:rPr>
-          <w:rFonts w:asciiTheme="majorHAnsi" w:hAnsiTheme="majorHAnsi" w:cstheme="majorHAnsi"/>
-          <w:sz w:val="22"/>
-          <w:szCs w:val="22"/>
-        </w:rPr>
-        <w:t>he TMDB</w:t>
-      </w:r>
-      <w:r>
-        <w:rPr>
-          <w:rFonts w:asciiTheme="majorHAnsi" w:hAnsiTheme="majorHAnsi" w:cstheme="majorHAnsi"/>
-          <w:sz w:val="22"/>
-          <w:szCs w:val="22"/>
-        </w:rPr>
-        <w:t xml:space="preserve"> </w:t>
-      </w:r>
-      <w:r>
-        <w:rPr>
-          <w:rFonts w:asciiTheme="majorHAnsi" w:hAnsiTheme="majorHAnsi" w:cstheme="majorHAnsi"/>
-          <w:sz w:val="22"/>
-          <w:szCs w:val="22"/>
-        </w:rPr>
-        <w:t>API after the user submit his input</w:t>
-      </w:r>
-      <w:r>
-        <w:rPr>
-          <w:rFonts w:asciiTheme="majorHAnsi" w:hAnsiTheme="majorHAnsi" w:cstheme="majorHAnsi"/>
-          <w:sz w:val="22"/>
-          <w:szCs w:val="22"/>
-        </w:rPr>
-        <w:t>,</w:t>
-      </w:r>
-      <w:r>
-        <w:rPr>
-          <w:rFonts w:asciiTheme="majorHAnsi" w:hAnsiTheme="majorHAnsi" w:cstheme="majorHAnsi"/>
-          <w:sz w:val="22"/>
-          <w:szCs w:val="22"/>
-        </w:rPr>
-        <w:t xml:space="preserve"> then uses the DOM to </w:t>
-      </w:r>
-      <w:r>
-        <w:rPr>
-          <w:rFonts w:asciiTheme="majorHAnsi" w:hAnsiTheme="majorHAnsi" w:cstheme="majorHAnsi"/>
-          <w:sz w:val="22"/>
-          <w:szCs w:val="22"/>
-        </w:rPr>
-        <w:t xml:space="preserve">create, </w:t>
-      </w:r>
-      <w:r>
-        <w:rPr>
-          <w:rFonts w:asciiTheme="majorHAnsi" w:hAnsiTheme="majorHAnsi" w:cstheme="majorHAnsi"/>
-          <w:sz w:val="22"/>
-          <w:szCs w:val="22"/>
-        </w:rPr>
-        <w:t>manipulate elements</w:t>
-      </w:r>
-      <w:r>
-        <w:rPr>
-          <w:rFonts w:asciiTheme="majorHAnsi" w:hAnsiTheme="majorHAnsi" w:cstheme="majorHAnsi"/>
-          <w:sz w:val="22"/>
-          <w:szCs w:val="22"/>
-        </w:rPr>
-        <w:t xml:space="preserve">, </w:t>
-      </w:r>
-      <w:r>
-        <w:rPr>
-          <w:rFonts w:asciiTheme="majorHAnsi" w:hAnsiTheme="majorHAnsi" w:cstheme="majorHAnsi"/>
-          <w:sz w:val="22"/>
-          <w:szCs w:val="22"/>
-        </w:rPr>
-        <w:t xml:space="preserve">and </w:t>
-      </w:r>
-      <w:r>
-        <w:rPr>
-          <w:rFonts w:asciiTheme="majorHAnsi" w:hAnsiTheme="majorHAnsi" w:cstheme="majorHAnsi"/>
-          <w:sz w:val="22"/>
-          <w:szCs w:val="22"/>
-        </w:rPr>
-        <w:t>insert them for the client to see.</w:t>
-      </w:r>
-      <w:r>
-        <w:rPr>
-          <w:rFonts w:asciiTheme="majorHAnsi" w:hAnsiTheme="majorHAnsi" w:cstheme="majorHAnsi"/>
-          <w:sz w:val="22"/>
-          <w:szCs w:val="22"/>
-        </w:rPr>
-        <w:t xml:space="preserve"> </w:t>
-      </w:r>
-    </w:p>
-    <w:p>
-      <w:pPr>
-        <w:tabs>
-          <w:tab w:val="left" w:pos="4395"/>
-          <w:tab w:val="right" w:pos="10197"/>
-          <w:tab w:val="center" w:pos="5097"/>
-          <w:tab w:val="left" w:pos="720"/>
-          <w:tab w:val="left" w:pos="1440"/>
-          <w:tab w:val="left" w:pos="2160"/>
-        </w:tabs>
-        <w:rPr>
-          <w:rFonts w:asciiTheme="majorHAnsi" w:hAnsiTheme="majorHAnsi" w:cstheme="majorHAnsi"/>
-          <w:b/>
-        </w:rPr>
-      </w:pPr>
-      <w:r>
-        <w:rPr>
-          <w:rFonts w:asciiTheme="majorHAnsi" w:hAnsiTheme="majorHAnsi" w:cstheme="majorHAnsi"/>
-          <w:b/>
-        </w:rPr>
-        <w:t>Face Recognition App</w:t>
-      </w:r>
-      <w:r>
-        <w:rPr>
-          <w:rFonts w:asciiTheme="majorHAnsi" w:hAnsiTheme="majorHAnsi" w:cstheme="majorHAnsi"/>
-          <w:b/>
-        </w:rPr>
-        <w:t xml:space="preserve"> (</w:t>
-      </w:r>
       <w:hyperlink r:id="rId13" w:history="1">
         <w:r>
           <w:rPr>
@@ -1082,6 +826,265 @@
           <w:sz w:val="22"/>
           <w:szCs w:val="22"/>
         </w:rPr>
+        <w:t>A</w:t>
+      </w:r>
+      <w:r>
+        <w:rPr>
+          <w:rFonts w:asciiTheme="majorHAnsi" w:hAnsiTheme="majorHAnsi" w:cstheme="majorHAnsi"/>
+          <w:sz w:val="22"/>
+          <w:szCs w:val="22"/>
+        </w:rPr>
+        <w:t xml:space="preserve"> movie application </w:t>
+      </w:r>
+      <w:r>
+        <w:rPr>
+          <w:rFonts w:asciiTheme="majorHAnsi" w:hAnsiTheme="majorHAnsi" w:cstheme="majorHAnsi"/>
+          <w:sz w:val="22"/>
+          <w:szCs w:val="22"/>
+        </w:rPr>
+        <w:t>that displays popular movies, let the user search</w:t>
+      </w:r>
+      <w:r>
+        <w:rPr>
+          <w:rFonts w:asciiTheme="majorHAnsi" w:hAnsiTheme="majorHAnsi" w:cstheme="majorHAnsi"/>
+          <w:sz w:val="22"/>
+          <w:szCs w:val="22"/>
+        </w:rPr>
+        <w:t xml:space="preserve"> for</w:t>
+      </w:r>
+      <w:r>
+        <w:rPr>
+          <w:rFonts w:asciiTheme="majorHAnsi" w:hAnsiTheme="majorHAnsi" w:cstheme="majorHAnsi"/>
+          <w:sz w:val="22"/>
+          <w:szCs w:val="22"/>
+        </w:rPr>
+        <w:t xml:space="preserve"> their favorite movie</w:t>
+      </w:r>
+      <w:r>
+        <w:rPr>
+          <w:rFonts w:asciiTheme="majorHAnsi" w:hAnsiTheme="majorHAnsi" w:cstheme="majorHAnsi"/>
+          <w:sz w:val="22"/>
+          <w:szCs w:val="22"/>
+        </w:rPr>
+        <w:t>, but also choose between two color mode</w:t>
+      </w:r>
+      <w:r>
+        <w:rPr>
+          <w:rFonts w:asciiTheme="majorHAnsi" w:hAnsiTheme="majorHAnsi" w:cstheme="majorHAnsi"/>
+          <w:sz w:val="22"/>
+          <w:szCs w:val="22"/>
+        </w:rPr>
+        <w:t>.</w:t>
+      </w:r>
+    </w:p>
+    <w:p>
+      <w:pPr>
+        <w:numPr>
+          <w:ilvl w:val="0"/>
+          <w:numId w:val="1"/>
+        </w:numPr>
+        <w:tabs>
+          <w:tab w:val="left" w:pos="720"/>
+          <w:tab w:val="left" w:pos="1440"/>
+          <w:tab w:val="left" w:pos="2160"/>
+        </w:tabs>
+        <w:rPr>
+          <w:rFonts w:asciiTheme="majorHAnsi" w:hAnsiTheme="majorHAnsi" w:cstheme="majorHAnsi"/>
+          <w:sz w:val="22"/>
+          <w:szCs w:val="22"/>
+        </w:rPr>
+      </w:pPr>
+      <w:r>
+        <w:rPr>
+          <w:rFonts w:asciiTheme="majorHAnsi" w:hAnsiTheme="majorHAnsi" w:cstheme="majorHAnsi"/>
+          <w:sz w:val="22"/>
+          <w:szCs w:val="22"/>
+        </w:rPr>
+        <w:t xml:space="preserve">This application was built using HTML, CSS, and vanilla JavaScript (no libraries). It </w:t>
+      </w:r>
+      <w:r>
+        <w:rPr>
+          <w:rFonts w:asciiTheme="majorHAnsi" w:hAnsiTheme="majorHAnsi" w:cstheme="majorHAnsi"/>
+          <w:sz w:val="22"/>
+          <w:szCs w:val="22"/>
+        </w:rPr>
+        <w:t xml:space="preserve">utilizes the fetch API to get the movies data </w:t>
+      </w:r>
+      <w:r>
+        <w:rPr>
+          <w:rFonts w:asciiTheme="majorHAnsi" w:hAnsiTheme="majorHAnsi" w:cstheme="majorHAnsi"/>
+          <w:sz w:val="22"/>
+          <w:szCs w:val="22"/>
+        </w:rPr>
+        <w:t>through</w:t>
+      </w:r>
+      <w:r>
+        <w:rPr>
+          <w:rFonts w:asciiTheme="majorHAnsi" w:hAnsiTheme="majorHAnsi" w:cstheme="majorHAnsi"/>
+          <w:sz w:val="22"/>
+          <w:szCs w:val="22"/>
+        </w:rPr>
+        <w:t xml:space="preserve"> t</w:t>
+      </w:r>
+      <w:r>
+        <w:rPr>
+          <w:rFonts w:asciiTheme="majorHAnsi" w:hAnsiTheme="majorHAnsi" w:cstheme="majorHAnsi"/>
+          <w:sz w:val="22"/>
+          <w:szCs w:val="22"/>
+        </w:rPr>
+        <w:t>he TMDB</w:t>
+      </w:r>
+      <w:r>
+        <w:rPr>
+          <w:rFonts w:asciiTheme="majorHAnsi" w:hAnsiTheme="majorHAnsi" w:cstheme="majorHAnsi"/>
+          <w:sz w:val="22"/>
+          <w:szCs w:val="22"/>
+        </w:rPr>
+        <w:t xml:space="preserve"> </w:t>
+      </w:r>
+      <w:r>
+        <w:rPr>
+          <w:rFonts w:asciiTheme="majorHAnsi" w:hAnsiTheme="majorHAnsi" w:cstheme="majorHAnsi"/>
+          <w:sz w:val="22"/>
+          <w:szCs w:val="22"/>
+        </w:rPr>
+        <w:t>API after the user submit his input</w:t>
+      </w:r>
+      <w:r>
+        <w:rPr>
+          <w:rFonts w:asciiTheme="majorHAnsi" w:hAnsiTheme="majorHAnsi" w:cstheme="majorHAnsi"/>
+          <w:sz w:val="22"/>
+          <w:szCs w:val="22"/>
+        </w:rPr>
+        <w:t>,</w:t>
+      </w:r>
+      <w:r>
+        <w:rPr>
+          <w:rFonts w:asciiTheme="majorHAnsi" w:hAnsiTheme="majorHAnsi" w:cstheme="majorHAnsi"/>
+          <w:sz w:val="22"/>
+          <w:szCs w:val="22"/>
+        </w:rPr>
+        <w:t xml:space="preserve"> then uses the DOM to </w:t>
+      </w:r>
+      <w:r>
+        <w:rPr>
+          <w:rFonts w:asciiTheme="majorHAnsi" w:hAnsiTheme="majorHAnsi" w:cstheme="majorHAnsi"/>
+          <w:sz w:val="22"/>
+          <w:szCs w:val="22"/>
+        </w:rPr>
+        <w:t xml:space="preserve">create, </w:t>
+      </w:r>
+      <w:r>
+        <w:rPr>
+          <w:rFonts w:asciiTheme="majorHAnsi" w:hAnsiTheme="majorHAnsi" w:cstheme="majorHAnsi"/>
+          <w:sz w:val="22"/>
+          <w:szCs w:val="22"/>
+        </w:rPr>
+        <w:t>manipulate elements</w:t>
+      </w:r>
+      <w:r>
+        <w:rPr>
+          <w:rFonts w:asciiTheme="majorHAnsi" w:hAnsiTheme="majorHAnsi" w:cstheme="majorHAnsi"/>
+          <w:sz w:val="22"/>
+          <w:szCs w:val="22"/>
+        </w:rPr>
+        <w:t xml:space="preserve">, </w:t>
+      </w:r>
+      <w:r>
+        <w:rPr>
+          <w:rFonts w:asciiTheme="majorHAnsi" w:hAnsiTheme="majorHAnsi" w:cstheme="majorHAnsi"/>
+          <w:sz w:val="22"/>
+          <w:szCs w:val="22"/>
+        </w:rPr>
+        <w:t xml:space="preserve">and </w:t>
+      </w:r>
+      <w:r>
+        <w:rPr>
+          <w:rFonts w:asciiTheme="majorHAnsi" w:hAnsiTheme="majorHAnsi" w:cstheme="majorHAnsi"/>
+          <w:sz w:val="22"/>
+          <w:szCs w:val="22"/>
+        </w:rPr>
+        <w:t>insert them for the client to see.</w:t>
+      </w:r>
+      <w:r>
+        <w:rPr>
+          <w:rFonts w:asciiTheme="majorHAnsi" w:hAnsiTheme="majorHAnsi" w:cstheme="majorHAnsi"/>
+          <w:sz w:val="22"/>
+          <w:szCs w:val="22"/>
+        </w:rPr>
+        <w:t xml:space="preserve"> </w:t>
+      </w:r>
+    </w:p>
+    <w:p>
+      <w:pPr>
+        <w:tabs>
+          <w:tab w:val="left" w:pos="4395"/>
+          <w:tab w:val="right" w:pos="10197"/>
+          <w:tab w:val="center" w:pos="5097"/>
+          <w:tab w:val="left" w:pos="720"/>
+          <w:tab w:val="left" w:pos="1440"/>
+          <w:tab w:val="left" w:pos="2160"/>
+        </w:tabs>
+        <w:rPr>
+          <w:rFonts w:asciiTheme="majorHAnsi" w:hAnsiTheme="majorHAnsi" w:cstheme="majorHAnsi"/>
+          <w:b/>
+        </w:rPr>
+      </w:pPr>
+      <w:r>
+        <w:rPr>
+          <w:rFonts w:asciiTheme="majorHAnsi" w:hAnsiTheme="majorHAnsi" w:cstheme="majorHAnsi"/>
+          <w:b/>
+        </w:rPr>
+        <w:t>Face Recognition App</w:t>
+      </w:r>
+      <w:r>
+        <w:rPr>
+          <w:rFonts w:asciiTheme="majorHAnsi" w:hAnsiTheme="majorHAnsi" w:cstheme="majorHAnsi"/>
+          <w:b/>
+        </w:rPr>
+        <w:t xml:space="preserve"> (</w:t>
+      </w:r>
+      <w:hyperlink r:id="rId14" w:history="1">
+        <w:r>
+          <w:rPr>
+            <w:rStyle w:val="Hyperlink"/>
+            <w:rFonts w:asciiTheme="majorHAnsi" w:hAnsiTheme="majorHAnsi" w:cstheme="majorHAnsi"/>
+            <w:b/>
+          </w:rPr>
+          <w:t>Live Demo</w:t>
+        </w:r>
+      </w:hyperlink>
+      <w:r>
+        <w:rPr>
+          <w:rFonts w:asciiTheme="majorHAnsi" w:hAnsiTheme="majorHAnsi" w:cstheme="majorHAnsi"/>
+          <w:b/>
+        </w:rPr>
+        <w:t>)</w:t>
+      </w:r>
+    </w:p>
+    <w:p>
+      <w:pPr>
+        <w:numPr>
+          <w:ilvl w:val="0"/>
+          <w:numId w:val="1"/>
+        </w:numPr>
+        <w:tabs>
+          <w:tab w:val="left" w:pos="720"/>
+          <w:tab w:val="left" w:pos="1440"/>
+          <w:tab w:val="left" w:pos="2160"/>
+        </w:tabs>
+        <w:rPr>
+          <w:rFonts w:asciiTheme="majorHAnsi" w:hAnsiTheme="majorHAnsi" w:cstheme="majorHAnsi"/>
+          <w:sz w:val="22"/>
+          <w:szCs w:val="22"/>
+        </w:rPr>
+      </w:pPr>
+      <w:r>
+        <w:rPr>
+          <w:rFonts w:asciiTheme="majorHAnsi" w:hAnsiTheme="majorHAnsi" w:cstheme="majorHAnsi"/>
+          <w:sz w:val="22"/>
+          <w:szCs w:val="22"/>
+        </w:rPr>
         <w:t xml:space="preserve">I built this project as part of </w:t>
       </w:r>
       <w:r>
@@ -1100,7 +1103,7 @@
         </w:rPr>
         <w:t xml:space="preserve">React module from </w:t>
       </w:r>
-      <w:hyperlink r:id="rId14" w:history="1">
+      <w:hyperlink r:id="rId15" w:history="1">
         <w:r>
           <w:rPr>
             <w:rStyle w:val="Hyperlink"/>
@@ -1425,7 +1428,7 @@
         </w:rPr>
         <w:t xml:space="preserve"> (</w:t>
       </w:r>
-      <w:hyperlink r:id="rId15" w:history="1">
+      <w:hyperlink r:id="rId16" w:history="1">
         <w:r>
           <w:rPr>
             <w:rStyle w:val="Hyperlink"/>
@@ -1476,7 +1479,7 @@
         </w:rPr>
         <w:t xml:space="preserve"> </w:t>
       </w:r>
-      <w:hyperlink r:id="rId16" w:history="1">
+      <w:hyperlink r:id="rId17" w:history="1">
         <w:r>
           <w:rPr>
             <w:rStyle w:val="Hyperlink"/>
@@ -2009,8 +2012,8 @@
       <w:bookmarkEnd w:id="1"/>
     </w:p>
     <w:sectPr>
-      <w:footerReference w:type="default" r:id="rId17"/>
-      <w:headerReference w:type="first" r:id="rId18"/>
+      <w:footerReference w:type="default" r:id="rId18"/>
+      <w:headerReference w:type="first" r:id="rId19"/>
       <w:pgSz w:w="12240" w:h="15840"/>
       <w:pgMar w:top="720" w:right="720" w:bottom="720" w:left="720" w:header="720" w:footer="0" w:gutter="0"/>
       <w:pgNumType w:start="2"/>

</xml_diff>

<commit_message>
Update location on resume in dist
</commit_message>
<xml_diff>
--- a/dist/assets/resume.docx
+++ b/dist/assets/resume.docx
@@ -1,6 +1,6 @@
 
 <file path=word/document.xml><?xml version="1.0" encoding="utf-8"?>
-<w:document xmlns:wpc="http://schemas.microsoft.com/office/word/2010/wordprocessingCanvas" xmlns:cx="http://schemas.microsoft.com/office/drawing/2014/chartex" xmlns:cx1="http://schemas.microsoft.com/office/drawing/2015/9/8/chartex" xmlns:cx2="http://schemas.microsoft.com/office/drawing/2015/10/21/chartex" xmlns:cx3="http://schemas.microsoft.com/office/drawing/2016/5/9/chartex" xmlns:cx4="http://schemas.microsoft.com/office/drawing/2016/5/10/chartex" xmlns:cx5="http://schemas.microsoft.com/office/drawing/2016/5/11/chartex" xmlns:cx6="http://schemas.microsoft.com/office/drawing/2016/5/12/chartex" xmlns:cx7="http://schemas.microsoft.com/office/drawing/2016/5/13/chartex" xmlns:cx8="http://schemas.microsoft.com/office/drawing/2016/5/14/chartex" xmlns:mc="http://schemas.openxmlformats.org/markup-compatibility/2006" xmlns:aink="http://schemas.microsoft.com/office/drawing/2016/ink" xmlns:am3d="http://schemas.microsoft.com/office/drawing/2017/model3d" xmlns:o="urn:schemas-microsoft-com:office:office" xmlns:r="http://schemas.openxmlformats.org/officeDocument/2006/relationships" xmlns:m="http://schemas.openxmlformats.org/officeDocument/2006/math" xmlns:v="urn:schemas-microsoft-com:vml" xmlns:wp14="http://schemas.microsoft.com/office/word/2010/wordprocessingDrawing" xmlns:wp="http://schemas.openxmlformats.org/drawingml/2006/wordprocessingDrawing" xmlns:w10="urn:schemas-microsoft-com:office:word" xmlns:w="http://schemas.openxmlformats.org/wordprocessingml/2006/main" xmlns:w14="http://schemas.microsoft.com/office/word/2010/wordml" xmlns:w15="http://schemas.microsoft.com/office/word/2012/wordml" xmlns:w16cex="http://schemas.microsoft.com/office/word/2018/wordml/cex" xmlns:w16cid="http://schemas.microsoft.com/office/word/2016/wordml/cid" xmlns:w16="http://schemas.microsoft.com/office/word/2018/wordml" xmlns:w16sdtdh="http://schemas.microsoft.com/office/word/2020/wordml/sdtdatahash" xmlns:w16se="http://schemas.microsoft.com/office/word/2015/wordml/symex" xmlns:wpg="http://schemas.microsoft.com/office/word/2010/wordprocessingGroup" xmlns:wpi="http://schemas.microsoft.com/office/word/2010/wordprocessingInk" xmlns:wne="http://schemas.microsoft.com/office/word/2006/wordml" xmlns:wps="http://schemas.microsoft.com/office/word/2010/wordprocessingShape" mc:Ignorable="w14 w15 w16se w16cid w16 w16cex w16sdtdh wp14">
+<w:document xmlns:wpc="http://schemas.microsoft.com/office/word/2010/wordprocessingCanvas" xmlns:cx="http://schemas.microsoft.com/office/drawing/2014/chartex" xmlns:cx1="http://schemas.microsoft.com/office/drawing/2015/9/8/chartex" xmlns:cx2="http://schemas.microsoft.com/office/drawing/2015/10/21/chartex" xmlns:cx3="http://schemas.microsoft.com/office/drawing/2016/5/9/chartex" xmlns:cx4="http://schemas.microsoft.com/office/drawing/2016/5/10/chartex" xmlns:cx5="http://schemas.microsoft.com/office/drawing/2016/5/11/chartex" xmlns:cx6="http://schemas.microsoft.com/office/drawing/2016/5/12/chartex" xmlns:cx7="http://schemas.microsoft.com/office/drawing/2016/5/13/chartex" xmlns:cx8="http://schemas.microsoft.com/office/drawing/2016/5/14/chartex" xmlns:mc="http://schemas.openxmlformats.org/markup-compatibility/2006" xmlns:aink="http://schemas.microsoft.com/office/drawing/2016/ink" xmlns:am3d="http://schemas.microsoft.com/office/drawing/2017/model3d" xmlns:o="urn:schemas-microsoft-com:office:office" xmlns:oel="http://schemas.microsoft.com/office/2019/extlst" xmlns:r="http://schemas.openxmlformats.org/officeDocument/2006/relationships" xmlns:m="http://schemas.openxmlformats.org/officeDocument/2006/math" xmlns:v="urn:schemas-microsoft-com:vml" xmlns:wp14="http://schemas.microsoft.com/office/word/2010/wordprocessingDrawing" xmlns:wp="http://schemas.openxmlformats.org/drawingml/2006/wordprocessingDrawing" xmlns:w10="urn:schemas-microsoft-com:office:word" xmlns:w="http://schemas.openxmlformats.org/wordprocessingml/2006/main" xmlns:w14="http://schemas.microsoft.com/office/word/2010/wordml" xmlns:w15="http://schemas.microsoft.com/office/word/2012/wordml" xmlns:w16cex="http://schemas.microsoft.com/office/word/2018/wordml/cex" xmlns:w16cid="http://schemas.microsoft.com/office/word/2016/wordml/cid" xmlns:w16="http://schemas.microsoft.com/office/word/2018/wordml" xmlns:w16sdtdh="http://schemas.microsoft.com/office/word/2020/wordml/sdtdatahash" xmlns:w16se="http://schemas.microsoft.com/office/word/2015/wordml/symex" xmlns:wpg="http://schemas.microsoft.com/office/word/2010/wordprocessingGroup" xmlns:wpi="http://schemas.microsoft.com/office/word/2010/wordprocessingInk" xmlns:wne="http://schemas.microsoft.com/office/word/2006/wordml" xmlns:wps="http://schemas.microsoft.com/office/word/2010/wordprocessingShape" mc:Ignorable="w14 w15 w16se w16cid w16 w16cex w16sdtdh wp14">
   <w:body>
     <w:tbl>
       <w:tblPr>
@@ -44,31 +44,7 @@
               <w:rPr>
                 <w:rFonts w:asciiTheme="majorHAnsi" w:hAnsiTheme="majorHAnsi" w:cstheme="majorHAnsi"/>
               </w:rPr>
-              <w:t xml:space="preserve">2609 </w:t>
-            </w:r>
-            <w:r>
-              <w:rPr>
-                <w:rFonts w:asciiTheme="majorHAnsi" w:hAnsiTheme="majorHAnsi" w:cstheme="majorHAnsi"/>
-              </w:rPr>
-              <w:t>E</w:t>
-            </w:r>
-            <w:r>
-              <w:rPr>
-                <w:rFonts w:asciiTheme="majorHAnsi" w:hAnsiTheme="majorHAnsi" w:cstheme="majorHAnsi"/>
-              </w:rPr>
-              <w:t xml:space="preserve">vergreen </w:t>
-            </w:r>
-            <w:r>
-              <w:rPr>
-                <w:rFonts w:asciiTheme="majorHAnsi" w:hAnsiTheme="majorHAnsi" w:cstheme="majorHAnsi"/>
-              </w:rPr>
-              <w:t>rd.</w:t>
-            </w:r>
-            <w:r>
-              <w:rPr>
-                <w:rFonts w:asciiTheme="majorHAnsi" w:hAnsiTheme="majorHAnsi" w:cstheme="majorHAnsi"/>
-              </w:rPr>
-              <w:t xml:space="preserve"> Odenton, Maryland</w:t>
+              <w:t>Odenton, Maryland</w:t>
             </w:r>
           </w:p>
           <w:p>
@@ -2026,7 +2002,7 @@
 </file>
 
 <file path=word/endnotes.xml><?xml version="1.0" encoding="utf-8"?>
-<w:endnotes xmlns:wpc="http://schemas.microsoft.com/office/word/2010/wordprocessingCanvas" xmlns:cx="http://schemas.microsoft.com/office/drawing/2014/chartex" xmlns:cx1="http://schemas.microsoft.com/office/drawing/2015/9/8/chartex" xmlns:cx2="http://schemas.microsoft.com/office/drawing/2015/10/21/chartex" xmlns:cx3="http://schemas.microsoft.com/office/drawing/2016/5/9/chartex" xmlns:cx4="http://schemas.microsoft.com/office/drawing/2016/5/10/chartex" xmlns:cx5="http://schemas.microsoft.com/office/drawing/2016/5/11/chartex" xmlns:cx6="http://schemas.microsoft.com/office/drawing/2016/5/12/chartex" xmlns:cx7="http://schemas.microsoft.com/office/drawing/2016/5/13/chartex" xmlns:cx8="http://schemas.microsoft.com/office/drawing/2016/5/14/chartex" xmlns:mc="http://schemas.openxmlformats.org/markup-compatibility/2006" xmlns:aink="http://schemas.microsoft.com/office/drawing/2016/ink" xmlns:am3d="http://schemas.microsoft.com/office/drawing/2017/model3d" xmlns:o="urn:schemas-microsoft-com:office:office" xmlns:r="http://schemas.openxmlformats.org/officeDocument/2006/relationships" xmlns:m="http://schemas.openxmlformats.org/officeDocument/2006/math" xmlns:v="urn:schemas-microsoft-com:vml" xmlns:wp14="http://schemas.microsoft.com/office/word/2010/wordprocessingDrawing" xmlns:wp="http://schemas.openxmlformats.org/drawingml/2006/wordprocessingDrawing" xmlns:w10="urn:schemas-microsoft-com:office:word" xmlns:w="http://schemas.openxmlformats.org/wordprocessingml/2006/main" xmlns:w14="http://schemas.microsoft.com/office/word/2010/wordml" xmlns:w15="http://schemas.microsoft.com/office/word/2012/wordml" xmlns:w16cex="http://schemas.microsoft.com/office/word/2018/wordml/cex" xmlns:w16cid="http://schemas.microsoft.com/office/word/2016/wordml/cid" xmlns:w16="http://schemas.microsoft.com/office/word/2018/wordml" xmlns:w16sdtdh="http://schemas.microsoft.com/office/word/2020/wordml/sdtdatahash" xmlns:w16se="http://schemas.microsoft.com/office/word/2015/wordml/symex" xmlns:wpg="http://schemas.microsoft.com/office/word/2010/wordprocessingGroup" xmlns:wpi="http://schemas.microsoft.com/office/word/2010/wordprocessingInk" xmlns:wne="http://schemas.microsoft.com/office/word/2006/wordml" xmlns:wps="http://schemas.microsoft.com/office/word/2010/wordprocessingShape" mc:Ignorable="w14 w15 w16se w16cid w16 w16cex w16sdtdh wp14">
+<w:endnotes xmlns:wpc="http://schemas.microsoft.com/office/word/2010/wordprocessingCanvas" xmlns:cx="http://schemas.microsoft.com/office/drawing/2014/chartex" xmlns:cx1="http://schemas.microsoft.com/office/drawing/2015/9/8/chartex" xmlns:cx2="http://schemas.microsoft.com/office/drawing/2015/10/21/chartex" xmlns:cx3="http://schemas.microsoft.com/office/drawing/2016/5/9/chartex" xmlns:cx4="http://schemas.microsoft.com/office/drawing/2016/5/10/chartex" xmlns:cx5="http://schemas.microsoft.com/office/drawing/2016/5/11/chartex" xmlns:cx6="http://schemas.microsoft.com/office/drawing/2016/5/12/chartex" xmlns:cx7="http://schemas.microsoft.com/office/drawing/2016/5/13/chartex" xmlns:cx8="http://schemas.microsoft.com/office/drawing/2016/5/14/chartex" xmlns:mc="http://schemas.openxmlformats.org/markup-compatibility/2006" xmlns:aink="http://schemas.microsoft.com/office/drawing/2016/ink" xmlns:am3d="http://schemas.microsoft.com/office/drawing/2017/model3d" xmlns:o="urn:schemas-microsoft-com:office:office" xmlns:oel="http://schemas.microsoft.com/office/2019/extlst" xmlns:r="http://schemas.openxmlformats.org/officeDocument/2006/relationships" xmlns:m="http://schemas.openxmlformats.org/officeDocument/2006/math" xmlns:v="urn:schemas-microsoft-com:vml" xmlns:wp14="http://schemas.microsoft.com/office/word/2010/wordprocessingDrawing" xmlns:wp="http://schemas.openxmlformats.org/drawingml/2006/wordprocessingDrawing" xmlns:w10="urn:schemas-microsoft-com:office:word" xmlns:w="http://schemas.openxmlformats.org/wordprocessingml/2006/main" xmlns:w14="http://schemas.microsoft.com/office/word/2010/wordml" xmlns:w15="http://schemas.microsoft.com/office/word/2012/wordml" xmlns:w16cex="http://schemas.microsoft.com/office/word/2018/wordml/cex" xmlns:w16cid="http://schemas.microsoft.com/office/word/2016/wordml/cid" xmlns:w16="http://schemas.microsoft.com/office/word/2018/wordml" xmlns:w16sdtdh="http://schemas.microsoft.com/office/word/2020/wordml/sdtdatahash" xmlns:w16se="http://schemas.microsoft.com/office/word/2015/wordml/symex" xmlns:wpg="http://schemas.microsoft.com/office/word/2010/wordprocessingGroup" xmlns:wpi="http://schemas.microsoft.com/office/word/2010/wordprocessingInk" xmlns:wne="http://schemas.microsoft.com/office/word/2006/wordml" xmlns:wps="http://schemas.microsoft.com/office/word/2010/wordprocessingShape" mc:Ignorable="w14 w15 w16se w16cid w16 w16cex w16sdtdh wp14">
   <w:endnote w:type="separator" w:id="-1">
     <w:p>
       <w:r>
@@ -2045,7 +2021,7 @@
 </file>
 
 <file path=word/footer1.xml><?xml version="1.0" encoding="utf-8"?>
-<w:ftr xmlns:wpc="http://schemas.microsoft.com/office/word/2010/wordprocessingCanvas" xmlns:cx="http://schemas.microsoft.com/office/drawing/2014/chartex" xmlns:cx1="http://schemas.microsoft.com/office/drawing/2015/9/8/chartex" xmlns:cx2="http://schemas.microsoft.com/office/drawing/2015/10/21/chartex" xmlns:cx3="http://schemas.microsoft.com/office/drawing/2016/5/9/chartex" xmlns:cx4="http://schemas.microsoft.com/office/drawing/2016/5/10/chartex" xmlns:cx5="http://schemas.microsoft.com/office/drawing/2016/5/11/chartex" xmlns:cx6="http://schemas.microsoft.com/office/drawing/2016/5/12/chartex" xmlns:cx7="http://schemas.microsoft.com/office/drawing/2016/5/13/chartex" xmlns:cx8="http://schemas.microsoft.com/office/drawing/2016/5/14/chartex" xmlns:mc="http://schemas.openxmlformats.org/markup-compatibility/2006" xmlns:aink="http://schemas.microsoft.com/office/drawing/2016/ink" xmlns:am3d="http://schemas.microsoft.com/office/drawing/2017/model3d" xmlns:o="urn:schemas-microsoft-com:office:office" xmlns:r="http://schemas.openxmlformats.org/officeDocument/2006/relationships" xmlns:m="http://schemas.openxmlformats.org/officeDocument/2006/math" xmlns:v="urn:schemas-microsoft-com:vml" xmlns:wp14="http://schemas.microsoft.com/office/word/2010/wordprocessingDrawing" xmlns:wp="http://schemas.openxmlformats.org/drawingml/2006/wordprocessingDrawing" xmlns:w10="urn:schemas-microsoft-com:office:word" xmlns:w="http://schemas.openxmlformats.org/wordprocessingml/2006/main" xmlns:w14="http://schemas.microsoft.com/office/word/2010/wordml" xmlns:w15="http://schemas.microsoft.com/office/word/2012/wordml" xmlns:w16cex="http://schemas.microsoft.com/office/word/2018/wordml/cex" xmlns:w16cid="http://schemas.microsoft.com/office/word/2016/wordml/cid" xmlns:w16="http://schemas.microsoft.com/office/word/2018/wordml" xmlns:w16sdtdh="http://schemas.microsoft.com/office/word/2020/wordml/sdtdatahash" xmlns:w16se="http://schemas.microsoft.com/office/word/2015/wordml/symex" xmlns:wpg="http://schemas.microsoft.com/office/word/2010/wordprocessingGroup" xmlns:wpi="http://schemas.microsoft.com/office/word/2010/wordprocessingInk" xmlns:wne="http://schemas.microsoft.com/office/word/2006/wordml" xmlns:wps="http://schemas.microsoft.com/office/word/2010/wordprocessingShape" mc:Ignorable="w14 w15 w16se w16cid w16 w16cex w16sdtdh wp14">
+<w:ftr xmlns:wpc="http://schemas.microsoft.com/office/word/2010/wordprocessingCanvas" xmlns:cx="http://schemas.microsoft.com/office/drawing/2014/chartex" xmlns:cx1="http://schemas.microsoft.com/office/drawing/2015/9/8/chartex" xmlns:cx2="http://schemas.microsoft.com/office/drawing/2015/10/21/chartex" xmlns:cx3="http://schemas.microsoft.com/office/drawing/2016/5/9/chartex" xmlns:cx4="http://schemas.microsoft.com/office/drawing/2016/5/10/chartex" xmlns:cx5="http://schemas.microsoft.com/office/drawing/2016/5/11/chartex" xmlns:cx6="http://schemas.microsoft.com/office/drawing/2016/5/12/chartex" xmlns:cx7="http://schemas.microsoft.com/office/drawing/2016/5/13/chartex" xmlns:cx8="http://schemas.microsoft.com/office/drawing/2016/5/14/chartex" xmlns:mc="http://schemas.openxmlformats.org/markup-compatibility/2006" xmlns:aink="http://schemas.microsoft.com/office/drawing/2016/ink" xmlns:am3d="http://schemas.microsoft.com/office/drawing/2017/model3d" xmlns:o="urn:schemas-microsoft-com:office:office" xmlns:oel="http://schemas.microsoft.com/office/2019/extlst" xmlns:r="http://schemas.openxmlformats.org/officeDocument/2006/relationships" xmlns:m="http://schemas.openxmlformats.org/officeDocument/2006/math" xmlns:v="urn:schemas-microsoft-com:vml" xmlns:wp14="http://schemas.microsoft.com/office/word/2010/wordprocessingDrawing" xmlns:wp="http://schemas.openxmlformats.org/drawingml/2006/wordprocessingDrawing" xmlns:w10="urn:schemas-microsoft-com:office:word" xmlns:w="http://schemas.openxmlformats.org/wordprocessingml/2006/main" xmlns:w14="http://schemas.microsoft.com/office/word/2010/wordml" xmlns:w15="http://schemas.microsoft.com/office/word/2012/wordml" xmlns:w16cex="http://schemas.microsoft.com/office/word/2018/wordml/cex" xmlns:w16cid="http://schemas.microsoft.com/office/word/2016/wordml/cid" xmlns:w16="http://schemas.microsoft.com/office/word/2018/wordml" xmlns:w16sdtdh="http://schemas.microsoft.com/office/word/2020/wordml/sdtdatahash" xmlns:w16se="http://schemas.microsoft.com/office/word/2015/wordml/symex" xmlns:wpg="http://schemas.microsoft.com/office/word/2010/wordprocessingGroup" xmlns:wpi="http://schemas.microsoft.com/office/word/2010/wordprocessingInk" xmlns:wne="http://schemas.microsoft.com/office/word/2006/wordml" xmlns:wps="http://schemas.microsoft.com/office/word/2010/wordprocessingShape" mc:Ignorable="w14 w15 w16se w16cid w16 w16cex w16sdtdh wp14">
   <w:p>
     <w:pPr>
       <w:pBdr>
@@ -2069,7 +2045,7 @@
 </file>
 
 <file path=word/footnotes.xml><?xml version="1.0" encoding="utf-8"?>
-<w:footnotes xmlns:wpc="http://schemas.microsoft.com/office/word/2010/wordprocessingCanvas" xmlns:cx="http://schemas.microsoft.com/office/drawing/2014/chartex" xmlns:cx1="http://schemas.microsoft.com/office/drawing/2015/9/8/chartex" xmlns:cx2="http://schemas.microsoft.com/office/drawing/2015/10/21/chartex" xmlns:cx3="http://schemas.microsoft.com/office/drawing/2016/5/9/chartex" xmlns:cx4="http://schemas.microsoft.com/office/drawing/2016/5/10/chartex" xmlns:cx5="http://schemas.microsoft.com/office/drawing/2016/5/11/chartex" xmlns:cx6="http://schemas.microsoft.com/office/drawing/2016/5/12/chartex" xmlns:cx7="http://schemas.microsoft.com/office/drawing/2016/5/13/chartex" xmlns:cx8="http://schemas.microsoft.com/office/drawing/2016/5/14/chartex" xmlns:mc="http://schemas.openxmlformats.org/markup-compatibility/2006" xmlns:aink="http://schemas.microsoft.com/office/drawing/2016/ink" xmlns:am3d="http://schemas.microsoft.com/office/drawing/2017/model3d" xmlns:o="urn:schemas-microsoft-com:office:office" xmlns:r="http://schemas.openxmlformats.org/officeDocument/2006/relationships" xmlns:m="http://schemas.openxmlformats.org/officeDocument/2006/math" xmlns:v="urn:schemas-microsoft-com:vml" xmlns:wp14="http://schemas.microsoft.com/office/word/2010/wordprocessingDrawing" xmlns:wp="http://schemas.openxmlformats.org/drawingml/2006/wordprocessingDrawing" xmlns:w10="urn:schemas-microsoft-com:office:word" xmlns:w="http://schemas.openxmlformats.org/wordprocessingml/2006/main" xmlns:w14="http://schemas.microsoft.com/office/word/2010/wordml" xmlns:w15="http://schemas.microsoft.com/office/word/2012/wordml" xmlns:w16cex="http://schemas.microsoft.com/office/word/2018/wordml/cex" xmlns:w16cid="http://schemas.microsoft.com/office/word/2016/wordml/cid" xmlns:w16="http://schemas.microsoft.com/office/word/2018/wordml" xmlns:w16sdtdh="http://schemas.microsoft.com/office/word/2020/wordml/sdtdatahash" xmlns:w16se="http://schemas.microsoft.com/office/word/2015/wordml/symex" xmlns:wpg="http://schemas.microsoft.com/office/word/2010/wordprocessingGroup" xmlns:wpi="http://schemas.microsoft.com/office/word/2010/wordprocessingInk" xmlns:wne="http://schemas.microsoft.com/office/word/2006/wordml" xmlns:wps="http://schemas.microsoft.com/office/word/2010/wordprocessingShape" mc:Ignorable="w14 w15 w16se w16cid w16 w16cex w16sdtdh wp14">
+<w:footnotes xmlns:wpc="http://schemas.microsoft.com/office/word/2010/wordprocessingCanvas" xmlns:cx="http://schemas.microsoft.com/office/drawing/2014/chartex" xmlns:cx1="http://schemas.microsoft.com/office/drawing/2015/9/8/chartex" xmlns:cx2="http://schemas.microsoft.com/office/drawing/2015/10/21/chartex" xmlns:cx3="http://schemas.microsoft.com/office/drawing/2016/5/9/chartex" xmlns:cx4="http://schemas.microsoft.com/office/drawing/2016/5/10/chartex" xmlns:cx5="http://schemas.microsoft.com/office/drawing/2016/5/11/chartex" xmlns:cx6="http://schemas.microsoft.com/office/drawing/2016/5/12/chartex" xmlns:cx7="http://schemas.microsoft.com/office/drawing/2016/5/13/chartex" xmlns:cx8="http://schemas.microsoft.com/office/drawing/2016/5/14/chartex" xmlns:mc="http://schemas.openxmlformats.org/markup-compatibility/2006" xmlns:aink="http://schemas.microsoft.com/office/drawing/2016/ink" xmlns:am3d="http://schemas.microsoft.com/office/drawing/2017/model3d" xmlns:o="urn:schemas-microsoft-com:office:office" xmlns:oel="http://schemas.microsoft.com/office/2019/extlst" xmlns:r="http://schemas.openxmlformats.org/officeDocument/2006/relationships" xmlns:m="http://schemas.openxmlformats.org/officeDocument/2006/math" xmlns:v="urn:schemas-microsoft-com:vml" xmlns:wp14="http://schemas.microsoft.com/office/word/2010/wordprocessingDrawing" xmlns:wp="http://schemas.openxmlformats.org/drawingml/2006/wordprocessingDrawing" xmlns:w10="urn:schemas-microsoft-com:office:word" xmlns:w="http://schemas.openxmlformats.org/wordprocessingml/2006/main" xmlns:w14="http://schemas.microsoft.com/office/word/2010/wordml" xmlns:w15="http://schemas.microsoft.com/office/word/2012/wordml" xmlns:w16cex="http://schemas.microsoft.com/office/word/2018/wordml/cex" xmlns:w16cid="http://schemas.microsoft.com/office/word/2016/wordml/cid" xmlns:w16="http://schemas.microsoft.com/office/word/2018/wordml" xmlns:w16sdtdh="http://schemas.microsoft.com/office/word/2020/wordml/sdtdatahash" xmlns:w16se="http://schemas.microsoft.com/office/word/2015/wordml/symex" xmlns:wpg="http://schemas.microsoft.com/office/word/2010/wordprocessingGroup" xmlns:wpi="http://schemas.microsoft.com/office/word/2010/wordprocessingInk" xmlns:wne="http://schemas.microsoft.com/office/word/2006/wordml" xmlns:wps="http://schemas.microsoft.com/office/word/2010/wordprocessingShape" mc:Ignorable="w14 w15 w16se w16cid w16 w16cex w16sdtdh wp14">
   <w:footnote w:type="separator" w:id="-1">
     <w:p>
       <w:r>
@@ -2088,7 +2064,7 @@
 </file>
 
 <file path=word/header1.xml><?xml version="1.0" encoding="utf-8"?>
-<w:hdr xmlns:wpc="http://schemas.microsoft.com/office/word/2010/wordprocessingCanvas" xmlns:cx="http://schemas.microsoft.com/office/drawing/2014/chartex" xmlns:cx1="http://schemas.microsoft.com/office/drawing/2015/9/8/chartex" xmlns:cx2="http://schemas.microsoft.com/office/drawing/2015/10/21/chartex" xmlns:cx3="http://schemas.microsoft.com/office/drawing/2016/5/9/chartex" xmlns:cx4="http://schemas.microsoft.com/office/drawing/2016/5/10/chartex" xmlns:cx5="http://schemas.microsoft.com/office/drawing/2016/5/11/chartex" xmlns:cx6="http://schemas.microsoft.com/office/drawing/2016/5/12/chartex" xmlns:cx7="http://schemas.microsoft.com/office/drawing/2016/5/13/chartex" xmlns:cx8="http://schemas.microsoft.com/office/drawing/2016/5/14/chartex" xmlns:mc="http://schemas.openxmlformats.org/markup-compatibility/2006" xmlns:aink="http://schemas.microsoft.com/office/drawing/2016/ink" xmlns:am3d="http://schemas.microsoft.com/office/drawing/2017/model3d" xmlns:o="urn:schemas-microsoft-com:office:office" xmlns:r="http://schemas.openxmlformats.org/officeDocument/2006/relationships" xmlns:m="http://schemas.openxmlformats.org/officeDocument/2006/math" xmlns:v="urn:schemas-microsoft-com:vml" xmlns:wp14="http://schemas.microsoft.com/office/word/2010/wordprocessingDrawing" xmlns:wp="http://schemas.openxmlformats.org/drawingml/2006/wordprocessingDrawing" xmlns:w10="urn:schemas-microsoft-com:office:word" xmlns:w="http://schemas.openxmlformats.org/wordprocessingml/2006/main" xmlns:w14="http://schemas.microsoft.com/office/word/2010/wordml" xmlns:w15="http://schemas.microsoft.com/office/word/2012/wordml" xmlns:w16cex="http://schemas.microsoft.com/office/word/2018/wordml/cex" xmlns:w16cid="http://schemas.microsoft.com/office/word/2016/wordml/cid" xmlns:w16="http://schemas.microsoft.com/office/word/2018/wordml" xmlns:w16sdtdh="http://schemas.microsoft.com/office/word/2020/wordml/sdtdatahash" xmlns:w16se="http://schemas.microsoft.com/office/word/2015/wordml/symex" xmlns:wpg="http://schemas.microsoft.com/office/word/2010/wordprocessingGroup" xmlns:wpi="http://schemas.microsoft.com/office/word/2010/wordprocessingInk" xmlns:wne="http://schemas.microsoft.com/office/word/2006/wordml" xmlns:wps="http://schemas.microsoft.com/office/word/2010/wordprocessingShape" mc:Ignorable="w14 w15 w16se w16cid w16 w16cex w16sdtdh wp14">
+<w:hdr xmlns:wpc="http://schemas.microsoft.com/office/word/2010/wordprocessingCanvas" xmlns:cx="http://schemas.microsoft.com/office/drawing/2014/chartex" xmlns:cx1="http://schemas.microsoft.com/office/drawing/2015/9/8/chartex" xmlns:cx2="http://schemas.microsoft.com/office/drawing/2015/10/21/chartex" xmlns:cx3="http://schemas.microsoft.com/office/drawing/2016/5/9/chartex" xmlns:cx4="http://schemas.microsoft.com/office/drawing/2016/5/10/chartex" xmlns:cx5="http://schemas.microsoft.com/office/drawing/2016/5/11/chartex" xmlns:cx6="http://schemas.microsoft.com/office/drawing/2016/5/12/chartex" xmlns:cx7="http://schemas.microsoft.com/office/drawing/2016/5/13/chartex" xmlns:cx8="http://schemas.microsoft.com/office/drawing/2016/5/14/chartex" xmlns:mc="http://schemas.openxmlformats.org/markup-compatibility/2006" xmlns:aink="http://schemas.microsoft.com/office/drawing/2016/ink" xmlns:am3d="http://schemas.microsoft.com/office/drawing/2017/model3d" xmlns:o="urn:schemas-microsoft-com:office:office" xmlns:oel="http://schemas.microsoft.com/office/2019/extlst" xmlns:r="http://schemas.openxmlformats.org/officeDocument/2006/relationships" xmlns:m="http://schemas.openxmlformats.org/officeDocument/2006/math" xmlns:v="urn:schemas-microsoft-com:vml" xmlns:wp14="http://schemas.microsoft.com/office/word/2010/wordprocessingDrawing" xmlns:wp="http://schemas.openxmlformats.org/drawingml/2006/wordprocessingDrawing" xmlns:w10="urn:schemas-microsoft-com:office:word" xmlns:w="http://schemas.openxmlformats.org/wordprocessingml/2006/main" xmlns:w14="http://schemas.microsoft.com/office/word/2010/wordml" xmlns:w15="http://schemas.microsoft.com/office/word/2012/wordml" xmlns:w16cex="http://schemas.microsoft.com/office/word/2018/wordml/cex" xmlns:w16cid="http://schemas.microsoft.com/office/word/2016/wordml/cid" xmlns:w16="http://schemas.microsoft.com/office/word/2018/wordml" xmlns:w16sdtdh="http://schemas.microsoft.com/office/word/2020/wordml/sdtdatahash" xmlns:w16se="http://schemas.microsoft.com/office/word/2015/wordml/symex" xmlns:wpg="http://schemas.microsoft.com/office/word/2010/wordprocessingGroup" xmlns:wpi="http://schemas.microsoft.com/office/word/2010/wordprocessingInk" xmlns:wne="http://schemas.microsoft.com/office/word/2006/wordml" xmlns:wps="http://schemas.microsoft.com/office/word/2010/wordprocessingShape" mc:Ignorable="w14 w15 w16se w16cid w16 w16cex w16sdtdh wp14">
   <w:p>
     <w:pPr>
       <w:rPr>
@@ -2100,7 +2076,7 @@
 </file>
 
 <file path=word/numbering.xml><?xml version="1.0" encoding="utf-8"?>
-<w:numbering xmlns:wpc="http://schemas.microsoft.com/office/word/2010/wordprocessingCanvas" xmlns:cx="http://schemas.microsoft.com/office/drawing/2014/chartex" xmlns:cx1="http://schemas.microsoft.com/office/drawing/2015/9/8/chartex" xmlns:cx2="http://schemas.microsoft.com/office/drawing/2015/10/21/chartex" xmlns:cx3="http://schemas.microsoft.com/office/drawing/2016/5/9/chartex" xmlns:cx4="http://schemas.microsoft.com/office/drawing/2016/5/10/chartex" xmlns:cx5="http://schemas.microsoft.com/office/drawing/2016/5/11/chartex" xmlns:cx6="http://schemas.microsoft.com/office/drawing/2016/5/12/chartex" xmlns:cx7="http://schemas.microsoft.com/office/drawing/2016/5/13/chartex" xmlns:cx8="http://schemas.microsoft.com/office/drawing/2016/5/14/chartex" xmlns:mc="http://schemas.openxmlformats.org/markup-compatibility/2006" xmlns:aink="http://schemas.microsoft.com/office/drawing/2016/ink" xmlns:am3d="http://schemas.microsoft.com/office/drawing/2017/model3d" xmlns:o="urn:schemas-microsoft-com:office:office" xmlns:r="http://schemas.openxmlformats.org/officeDocument/2006/relationships" xmlns:m="http://schemas.openxmlformats.org/officeDocument/2006/math" xmlns:v="urn:schemas-microsoft-com:vml" xmlns:wp14="http://schemas.microsoft.com/office/word/2010/wordprocessingDrawing" xmlns:wp="http://schemas.openxmlformats.org/drawingml/2006/wordprocessingDrawing" xmlns:w10="urn:schemas-microsoft-com:office:word" xmlns:w="http://schemas.openxmlformats.org/wordprocessingml/2006/main" xmlns:w14="http://schemas.microsoft.com/office/word/2010/wordml" xmlns:w15="http://schemas.microsoft.com/office/word/2012/wordml" xmlns:w16cex="http://schemas.microsoft.com/office/word/2018/wordml/cex" xmlns:w16cid="http://schemas.microsoft.com/office/word/2016/wordml/cid" xmlns:w16="http://schemas.microsoft.com/office/word/2018/wordml" xmlns:w16sdtdh="http://schemas.microsoft.com/office/word/2020/wordml/sdtdatahash" xmlns:w16se="http://schemas.microsoft.com/office/word/2015/wordml/symex" xmlns:wpg="http://schemas.microsoft.com/office/word/2010/wordprocessingGroup" xmlns:wpi="http://schemas.microsoft.com/office/word/2010/wordprocessingInk" xmlns:wne="http://schemas.microsoft.com/office/word/2006/wordml" xmlns:wps="http://schemas.microsoft.com/office/word/2010/wordprocessingShape" mc:Ignorable="w14 w15 w16se w16cid w16 w16cex w16sdtdh wp14">
+<w:numbering xmlns:wpc="http://schemas.microsoft.com/office/word/2010/wordprocessingCanvas" xmlns:cx="http://schemas.microsoft.com/office/drawing/2014/chartex" xmlns:cx1="http://schemas.microsoft.com/office/drawing/2015/9/8/chartex" xmlns:cx2="http://schemas.microsoft.com/office/drawing/2015/10/21/chartex" xmlns:cx3="http://schemas.microsoft.com/office/drawing/2016/5/9/chartex" xmlns:cx4="http://schemas.microsoft.com/office/drawing/2016/5/10/chartex" xmlns:cx5="http://schemas.microsoft.com/office/drawing/2016/5/11/chartex" xmlns:cx6="http://schemas.microsoft.com/office/drawing/2016/5/12/chartex" xmlns:cx7="http://schemas.microsoft.com/office/drawing/2016/5/13/chartex" xmlns:cx8="http://schemas.microsoft.com/office/drawing/2016/5/14/chartex" xmlns:mc="http://schemas.openxmlformats.org/markup-compatibility/2006" xmlns:aink="http://schemas.microsoft.com/office/drawing/2016/ink" xmlns:am3d="http://schemas.microsoft.com/office/drawing/2017/model3d" xmlns:o="urn:schemas-microsoft-com:office:office" xmlns:oel="http://schemas.microsoft.com/office/2019/extlst" xmlns:r="http://schemas.openxmlformats.org/officeDocument/2006/relationships" xmlns:m="http://schemas.openxmlformats.org/officeDocument/2006/math" xmlns:v="urn:schemas-microsoft-com:vml" xmlns:wp14="http://schemas.microsoft.com/office/word/2010/wordprocessingDrawing" xmlns:wp="http://schemas.openxmlformats.org/drawingml/2006/wordprocessingDrawing" xmlns:w10="urn:schemas-microsoft-com:office:word" xmlns:w="http://schemas.openxmlformats.org/wordprocessingml/2006/main" xmlns:w14="http://schemas.microsoft.com/office/word/2010/wordml" xmlns:w15="http://schemas.microsoft.com/office/word/2012/wordml" xmlns:w16cex="http://schemas.microsoft.com/office/word/2018/wordml/cex" xmlns:w16cid="http://schemas.microsoft.com/office/word/2016/wordml/cid" xmlns:w16="http://schemas.microsoft.com/office/word/2018/wordml" xmlns:w16sdtdh="http://schemas.microsoft.com/office/word/2020/wordml/sdtdatahash" xmlns:w16se="http://schemas.microsoft.com/office/word/2015/wordml/symex" xmlns:wpg="http://schemas.microsoft.com/office/word/2010/wordprocessingGroup" xmlns:wpi="http://schemas.microsoft.com/office/word/2010/wordprocessingInk" xmlns:wne="http://schemas.microsoft.com/office/word/2006/wordml" xmlns:wps="http://schemas.microsoft.com/office/word/2010/wordprocessingShape" mc:Ignorable="w14 w15 w16se w16cid w16 w16cex w16sdtdh wp14">
   <w:abstractNum w:abstractNumId="0" w15:restartNumberingAfterBreak="0">
     <w:nsid w:val="04667637"/>
     <w:multiLevelType w:val="multilevel"/>

</xml_diff>